<commit_message>
ManhPV change doc and sql.sql
</commit_message>
<xml_diff>
--- a/doc/Các hệ thống dựa trên tri thức.docx
+++ b/doc/Các hệ thống dựa trên tri thức.docx
@@ -30,8 +30,6 @@
         </w:rPr>
         <w:t xml:space="preserve"> về bệnh xương khớp</w:t>
       </w:r>
-      <w:bookmarkStart w:id="0" w:name="_GoBack"/>
-      <w:bookmarkEnd w:id="0"/>
     </w:p>
     <w:p>
       <w:pPr>
@@ -301,121 +299,218 @@
           <w:rFonts w:hint="default"/>
           <w:lang w:val="en-US"/>
         </w:rPr>
-        <w:t>Bệnh xyz1</w:t>
-      </w:r>
-    </w:p>
-    <w:p>
-      <w:pPr>
-        <w:rPr>
-          <w:rFonts w:hint="default"/>
-          <w:lang w:val="en-US"/>
-        </w:rPr>
-      </w:pPr>
-      <w:r>
-        <w:rPr>
-          <w:rFonts w:hint="default"/>
-          <w:lang w:val="en-US"/>
-        </w:rPr>
-        <w:t>- triệu chứng 1</w:t>
-      </w:r>
-    </w:p>
-    <w:p>
-      <w:pPr>
-        <w:rPr>
-          <w:rFonts w:hint="default"/>
-          <w:lang w:val="en-US"/>
-        </w:rPr>
-      </w:pPr>
-      <w:r>
-        <w:rPr>
-          <w:rFonts w:hint="default"/>
-          <w:lang w:val="en-US"/>
-        </w:rPr>
-        <w:t>- triệu chứng 2</w:t>
-      </w:r>
-    </w:p>
-    <w:p>
-      <w:pPr>
-        <w:rPr>
-          <w:rFonts w:hint="default"/>
-          <w:lang w:val="en-US"/>
-        </w:rPr>
-      </w:pPr>
-      <w:r>
-        <w:rPr>
-          <w:rFonts w:hint="default"/>
-          <w:lang w:val="en-US"/>
-        </w:rPr>
-        <w:t>- triệu chứng 3</w:t>
-      </w:r>
-    </w:p>
-    <w:p>
-      <w:pPr>
-        <w:rPr>
-          <w:rFonts w:hint="default"/>
-          <w:lang w:val="en-US"/>
-        </w:rPr>
-      </w:pPr>
-      <w:r>
-        <w:rPr>
-          <w:rFonts w:hint="default"/>
-          <w:lang w:val="en-US"/>
-        </w:rPr>
-        <w:t>Bệnh xyz2</w:t>
-      </w:r>
-    </w:p>
-    <w:p>
-      <w:pPr>
-        <w:rPr>
-          <w:rFonts w:hint="default"/>
-          <w:lang w:val="en-US"/>
-        </w:rPr>
-      </w:pPr>
-      <w:r>
-        <w:rPr>
-          <w:rFonts w:hint="default"/>
-          <w:lang w:val="en-US"/>
-        </w:rPr>
-        <w:t>- triệu chứng 1</w:t>
-      </w:r>
-    </w:p>
-    <w:p>
-      <w:pPr>
-        <w:rPr>
-          <w:rFonts w:hint="default"/>
-          <w:lang w:val="en-US"/>
-        </w:rPr>
-      </w:pPr>
-      <w:r>
-        <w:rPr>
-          <w:rFonts w:hint="default"/>
-          <w:lang w:val="en-US"/>
-        </w:rPr>
-        <w:t>- triệu chứng 2</w:t>
-      </w:r>
-    </w:p>
-    <w:p>
-      <w:pPr>
-        <w:rPr>
-          <w:rFonts w:hint="default"/>
-          <w:lang w:val="en-US"/>
-        </w:rPr>
-      </w:pPr>
-      <w:r>
-        <w:rPr>
-          <w:rFonts w:hint="default"/>
-          <w:lang w:val="en-US"/>
-        </w:rPr>
-        <w:t>- triệu chứng 3</w:t>
-      </w:r>
-    </w:p>
-    <w:p>
-      <w:pPr>
-        <w:rPr>
-          <w:rFonts w:hint="default"/>
-          <w:lang w:val="en-US"/>
-        </w:rPr>
-      </w:pPr>
+        <w:t>Bệnh viêm khớp dạng thấp</w:t>
+      </w:r>
+    </w:p>
+    <w:p>
+      <w:pPr>
+        <w:rPr>
+          <w:rFonts w:hint="default"/>
+          <w:lang w:val="en-US"/>
+        </w:rPr>
+      </w:pPr>
+      <w:r>
+        <w:rPr>
+          <w:rFonts w:hint="default"/>
+          <w:lang w:val="en-US"/>
+        </w:rPr>
+        <w:t>- Khởi phát từ từ (55-65%): sƣng khớp (ko đối xứng -&gt; đối xứng)</w:t>
+      </w:r>
+    </w:p>
+    <w:p>
+      <w:pPr>
+        <w:rPr>
+          <w:rFonts w:hint="default"/>
+          <w:lang w:val="en-US"/>
+        </w:rPr>
+      </w:pPr>
+      <w:r>
+        <w:rPr>
+          <w:rFonts w:hint="default"/>
+          <w:lang w:val="en-US"/>
+        </w:rPr>
+        <w:t>- Thường ảnh hƣởng tại các khớp nhỏ bàn tay, bàn chân</w:t>
+      </w:r>
+    </w:p>
+    <w:p>
+      <w:pPr>
+        <w:rPr>
+          <w:rFonts w:hint="default"/>
+          <w:lang w:val="en-US"/>
+        </w:rPr>
+      </w:pPr>
+      <w:r>
+        <w:rPr>
+          <w:rFonts w:hint="default"/>
+          <w:lang w:val="en-US"/>
+        </w:rPr>
+        <w:t>- Cứng khớp buổi sáng (≥30-45ph)</w:t>
+      </w:r>
+    </w:p>
+    <w:p>
+      <w:pPr>
+        <w:rPr>
+          <w:rFonts w:hint="default"/>
+          <w:lang w:val="en-US"/>
+        </w:rPr>
+      </w:pPr>
+      <w:r>
+        <w:rPr>
+          <w:rFonts w:hint="default"/>
+          <w:lang w:val="en-US"/>
+        </w:rPr>
+        <w:t>- Mệt mỏi, chán ăn</w:t>
+      </w:r>
+    </w:p>
+    <w:p>
+      <w:pPr>
+        <w:rPr>
+          <w:rFonts w:hint="default"/>
+          <w:lang w:val="en-US"/>
+        </w:rPr>
+      </w:pPr>
+      <w:r>
+        <w:rPr>
+          <w:rFonts w:hint="default"/>
+          <w:lang w:val="en-US"/>
+        </w:rPr>
+        <w:t>- Hiếm khi triệu chứng tại khớp mất hoàn toàn</w:t>
+      </w:r>
+    </w:p>
+    <w:p>
+      <w:pPr>
+        <w:rPr>
+          <w:rFonts w:hint="default"/>
+          <w:lang w:val="en-US"/>
+        </w:rPr>
+      </w:pPr>
+      <w:r>
+        <w:rPr>
+          <w:rFonts w:hint="default"/>
+          <w:lang w:val="en-US"/>
+        </w:rPr>
+        <w:t>Bệnh viêm khớp cột sống</w:t>
+      </w:r>
+    </w:p>
+    <w:p>
+      <w:pPr>
+        <w:rPr>
+          <w:rFonts w:hint="default"/>
+          <w:lang w:val="en-US"/>
+        </w:rPr>
+      </w:pPr>
+      <w:r>
+        <w:rPr>
+          <w:rFonts w:hint="default"/>
+          <w:lang w:val="en-US"/>
+        </w:rPr>
+        <w:t>- Khởi phát trƣớc 45t</w:t>
+      </w:r>
+    </w:p>
+    <w:p>
+      <w:pPr>
+        <w:rPr>
+          <w:rFonts w:hint="default"/>
+          <w:lang w:val="en-US"/>
+        </w:rPr>
+      </w:pPr>
+      <w:r>
+        <w:rPr>
+          <w:rFonts w:hint="default"/>
+          <w:lang w:val="en-US"/>
+        </w:rPr>
+        <w:t>- Đau hơn 3 tháng</w:t>
+      </w:r>
+    </w:p>
+    <w:p>
+      <w:pPr>
+        <w:rPr>
+          <w:rFonts w:hint="default"/>
+          <w:lang w:val="en-US"/>
+        </w:rPr>
+      </w:pPr>
+      <w:r>
+        <w:rPr>
+          <w:rFonts w:hint="default"/>
+          <w:lang w:val="en-US"/>
+        </w:rPr>
+        <w:t>- Đau lưng vùng thấp, đau mông</w:t>
+      </w:r>
+    </w:p>
+    <w:p>
+      <w:pPr>
+        <w:rPr>
+          <w:rFonts w:hint="default"/>
+          <w:lang w:val="en-US"/>
+        </w:rPr>
+      </w:pPr>
+      <w:r>
+        <w:rPr>
+          <w:rFonts w:hint="default"/>
+          <w:lang w:val="en-US"/>
+        </w:rPr>
+        <w:t>- Thức giấc do đau lưng, thường từ nửa đêm về sáng</w:t>
+      </w:r>
+    </w:p>
+    <w:p>
+      <w:pPr>
+        <w:rPr>
+          <w:rFonts w:hint="default"/>
+          <w:lang w:val="en-US"/>
+        </w:rPr>
+      </w:pPr>
+      <w:r>
+        <w:rPr>
+          <w:rFonts w:hint="default"/>
+          <w:lang w:val="en-US"/>
+        </w:rPr>
+        <w:t>- Cứng lưng buổi sáng ít nhất 30ph</w:t>
+      </w:r>
+    </w:p>
+    <w:p>
+      <w:pPr>
+        <w:rPr>
+          <w:rFonts w:hint="default"/>
+          <w:lang w:val="en-US"/>
+        </w:rPr>
+      </w:pPr>
+      <w:r>
+        <w:rPr>
+          <w:rFonts w:hint="default"/>
+          <w:lang w:val="en-US"/>
+        </w:rPr>
+        <w:t>- Khởi phát âm ỉ</w:t>
+      </w:r>
+    </w:p>
+    <w:p>
+      <w:pPr>
+        <w:rPr>
+          <w:rFonts w:hint="default"/>
+          <w:lang w:val="en-US"/>
+        </w:rPr>
+      </w:pPr>
+      <w:r>
+        <w:rPr>
+          <w:rFonts w:hint="default"/>
+          <w:lang w:val="en-US"/>
+        </w:rPr>
+        <w:t>- Cải thiện với vận động, không cải thiện khi nghỉ ngơi</w:t>
+      </w:r>
+    </w:p>
+    <w:p>
+      <w:pPr>
+        <w:rPr>
+          <w:rFonts w:hint="default"/>
+          <w:lang w:val="en-US"/>
+        </w:rPr>
+      </w:pPr>
+      <w:r>
+        <w:rPr>
+          <w:rFonts w:hint="default"/>
+          <w:lang w:val="en-US"/>
+        </w:rPr>
+        <w:t>- Đáp ứng với NSAIDs</w:t>
+      </w:r>
     </w:p>
     <w:p>
       <w:pPr>
@@ -673,6 +768,8 @@
         </w:rPr>
         <w:t>weight: trọng số</w:t>
       </w:r>
+      <w:bookmarkStart w:id="0" w:name="_GoBack"/>
+      <w:bookmarkEnd w:id="0"/>
     </w:p>
     <w:p>
       <w:pPr>
@@ -814,52 +911,52 @@
           <w:rFonts w:hint="default"/>
           <w:lang w:val="en-US"/>
         </w:rPr>
-        <w:t>Các thuộc tính là các triệu chứng được lưu trữ trong bảng symptom</w:t>
-      </w:r>
-    </w:p>
-    <w:p>
-      <w:pPr>
-        <w:rPr>
-          <w:rFonts w:hint="default"/>
-          <w:lang w:val="en-US"/>
-        </w:rPr>
-      </w:pPr>
-      <w:r>
-        <w:rPr>
-          <w:rFonts w:hint="default"/>
-          <w:lang w:val="en-US"/>
-        </w:rPr>
-        <w:t>Trọng số của mỗi bệnh được lưu trữ trong bảng weight</w:t>
-      </w:r>
-    </w:p>
-    <w:p>
-      <w:pPr>
-        <w:rPr>
-          <w:rFonts w:hint="default"/>
-          <w:lang w:val="en-US"/>
-        </w:rPr>
-      </w:pPr>
-      <w:r>
-        <w:rPr>
-          <w:rFonts w:hint="default"/>
-          <w:lang w:val="en-US"/>
-        </w:rPr>
-        <w:t>Độ tương đồng được người dùng nhập giá trị từ giao diện vào hệ thống</w:t>
-      </w:r>
-    </w:p>
-    <w:p>
-      <w:pPr>
-        <w:rPr>
-          <w:rFonts w:hint="default"/>
-          <w:lang w:val="en-US"/>
-        </w:rPr>
-      </w:pPr>
-      <w:r>
-        <w:rPr>
-          <w:rFonts w:hint="default"/>
-          <w:lang w:val="en-US"/>
-        </w:rPr>
-        <w:t>S trả về phần trăm khả năng mắc mỗi bệnh</w:t>
+        <w:t>- Các thuộc tính là các triệu chứng được lưu trữ trong bảng symptom</w:t>
+      </w:r>
+    </w:p>
+    <w:p>
+      <w:pPr>
+        <w:rPr>
+          <w:rFonts w:hint="default"/>
+          <w:lang w:val="en-US"/>
+        </w:rPr>
+      </w:pPr>
+      <w:r>
+        <w:rPr>
+          <w:rFonts w:hint="default"/>
+          <w:lang w:val="en-US"/>
+        </w:rPr>
+        <w:t>- Trọng số của mỗi bệnh được lưu trữ trong bảng weight</w:t>
+      </w:r>
+    </w:p>
+    <w:p>
+      <w:pPr>
+        <w:rPr>
+          <w:rFonts w:hint="default"/>
+          <w:lang w:val="en-US"/>
+        </w:rPr>
+      </w:pPr>
+      <w:r>
+        <w:rPr>
+          <w:rFonts w:hint="default"/>
+          <w:lang w:val="en-US"/>
+        </w:rPr>
+        <w:t>- Độ tương đồng được người dùng nhập giá trị từ giao diện vào hệ thống</w:t>
+      </w:r>
+    </w:p>
+    <w:p>
+      <w:pPr>
+        <w:rPr>
+          <w:rFonts w:hint="default"/>
+          <w:lang w:val="en-US"/>
+        </w:rPr>
+      </w:pPr>
+      <w:r>
+        <w:rPr>
+          <w:rFonts w:hint="default"/>
+          <w:lang w:val="en-US"/>
+        </w:rPr>
+        <w:t>- S trả về phần trăm khả năng mắc mỗi bệnh</w:t>
       </w:r>
     </w:p>
     <w:p>
@@ -929,14 +1026,6 @@
           <w:lang w:val="en-US"/>
         </w:rPr>
       </w:pPr>
-    </w:p>
-    <w:p>
-      <w:pPr>
-        <w:rPr>
-          <w:rFonts w:hint="default"/>
-          <w:lang w:val="en-US"/>
-        </w:rPr>
-      </w:pPr>
       <w:r>
         <w:rPr>
           <w:rFonts w:hint="default"/>
@@ -982,6 +1071,22 @@
           <w:lang w:val="en-US"/>
         </w:rPr>
       </w:pPr>
+    </w:p>
+    <w:p>
+      <w:pPr>
+        <w:rPr>
+          <w:rFonts w:hint="default"/>
+          <w:lang w:val="en-US"/>
+        </w:rPr>
+      </w:pPr>
+    </w:p>
+    <w:p>
+      <w:pPr>
+        <w:rPr>
+          <w:rFonts w:hint="default"/>
+          <w:lang w:val="en-US"/>
+        </w:rPr>
+      </w:pPr>
       <w:r>
         <w:rPr>
           <w:rFonts w:hint="default"/>
@@ -1010,7 +1115,7 @@
           <w:rFonts w:hint="default"/>
           <w:lang w:val="en-US"/>
         </w:rPr>
-        <w:t>Hình ảnh kịch bản hệ thống</w:t>
+        <w:t>&lt; cho hình ảnh vào đây, đang thiếu 1 cái&gt;</w:t>
       </w:r>
     </w:p>
     <w:p>
@@ -1336,9 +1441,9 @@
       <w:r>
         <w:drawing>
           <wp:inline distT="0" distB="0" distL="114300" distR="114300">
-            <wp:extent cx="5269230" cy="2444115"/>
-            <wp:effectExtent l="0" t="0" r="7620" b="13335"/>
-            <wp:docPr id="7" name="Picture 7"/>
+            <wp:extent cx="5266690" cy="2319655"/>
+            <wp:effectExtent l="0" t="0" r="10160" b="4445"/>
+            <wp:docPr id="1" name="Picture 1"/>
             <wp:cNvGraphicFramePr>
               <a:graphicFrameLocks xmlns:a="http://schemas.openxmlformats.org/drawingml/2006/main" noChangeAspect="1"/>
             </wp:cNvGraphicFramePr>
@@ -1346,7 +1451,7 @@
               <a:graphicData uri="http://schemas.openxmlformats.org/drawingml/2006/picture">
                 <pic:pic xmlns:pic="http://schemas.openxmlformats.org/drawingml/2006/picture">
                   <pic:nvPicPr>
-                    <pic:cNvPr id="7" name="Picture 7"/>
+                    <pic:cNvPr id="1" name="Picture 1"/>
                     <pic:cNvPicPr>
                       <a:picLocks noChangeAspect="1"/>
                     </pic:cNvPicPr>
@@ -1360,7 +1465,7 @@
                   <pic:spPr>
                     <a:xfrm>
                       <a:off x="0" y="0"/>
-                      <a:ext cx="5269230" cy="2444115"/>
+                      <a:ext cx="5266690" cy="2319655"/>
                     </a:xfrm>
                     <a:prstGeom prst="rect">
                       <a:avLst/>
@@ -1392,13 +1497,50 @@
         <w:t>Bước 2: Người dùng nhập độ tương đồng so với triệu chứng đã chọn ( độ tương đồng mặc định là 1) rồi ấn  Thêm triệu chứng</w:t>
       </w:r>
     </w:p>
-    <w:p>
+    <w:p/>
+    <w:p>
+      <w:pPr>
+        <w:rPr>
+          <w:rFonts w:hint="default"/>
+          <w:lang w:val="en-US"/>
+        </w:rPr>
+      </w:pPr>
+      <w:r>
+        <w:rPr>
+          <w:rFonts w:hint="default"/>
+          <w:lang w:val="en-US"/>
+        </w:rPr>
+        <w:t>Quay lại bước 1 cho đến khi chọn hết các triệu chứng  của bệnh nhân</w:t>
+      </w:r>
+    </w:p>
+    <w:p>
+      <w:pPr>
+        <w:rPr>
+          <w:rFonts w:hint="default"/>
+          <w:lang w:val="en-US"/>
+        </w:rPr>
+      </w:pPr>
+      <w:r>
+        <w:rPr>
+          <w:rFonts w:hint="default"/>
+          <w:lang w:val="en-US"/>
+        </w:rPr>
+        <w:t>Bước 3: Người dùng ấn Dự đoán kết quả, hệ thống trả về danh sách bệnh có thể mắc phải và dự đoán phần trăm khả năng mắc bệnh</w:t>
+      </w:r>
+    </w:p>
+    <w:p>
+      <w:pPr>
+        <w:rPr>
+          <w:rFonts w:hint="default"/>
+          <w:lang w:val="en-US"/>
+        </w:rPr>
+      </w:pPr>
       <w:r>
         <w:drawing>
           <wp:inline distT="0" distB="0" distL="114300" distR="114300">
-            <wp:extent cx="5269865" cy="2577465"/>
-            <wp:effectExtent l="0" t="0" r="6985" b="13335"/>
-            <wp:docPr id="9" name="Picture 9"/>
+            <wp:extent cx="5271135" cy="2484755"/>
+            <wp:effectExtent l="0" t="0" r="5715" b="10795"/>
+            <wp:docPr id="8" name="Picture 3"/>
             <wp:cNvGraphicFramePr>
               <a:graphicFrameLocks xmlns:a="http://schemas.openxmlformats.org/drawingml/2006/main" noChangeAspect="1"/>
             </wp:cNvGraphicFramePr>
@@ -1406,7 +1548,7 @@
               <a:graphicData uri="http://schemas.openxmlformats.org/drawingml/2006/picture">
                 <pic:pic xmlns:pic="http://schemas.openxmlformats.org/drawingml/2006/picture">
                   <pic:nvPicPr>
-                    <pic:cNvPr id="9" name="Picture 9"/>
+                    <pic:cNvPr id="8" name="Picture 3"/>
                     <pic:cNvPicPr>
                       <a:picLocks noChangeAspect="1"/>
                     </pic:cNvPicPr>
@@ -1420,7 +1562,7 @@
                   <pic:spPr>
                     <a:xfrm>
                       <a:off x="0" y="0"/>
-                      <a:ext cx="5269865" cy="2577465"/>
+                      <a:ext cx="5271135" cy="2484755"/>
                     </a:xfrm>
                     <a:prstGeom prst="rect">
                       <a:avLst/>
@@ -1444,42 +1586,43 @@
           <w:lang w:val="en-US"/>
         </w:rPr>
       </w:pPr>
-      <w:r>
-        <w:rPr>
-          <w:rFonts w:hint="default"/>
-          <w:lang w:val="en-US"/>
-        </w:rPr>
-        <w:t>Quay lại bước 1 cho đến khi chọn hết các triệu chứng  của bệnh nhân</w:t>
-      </w:r>
-    </w:p>
-    <w:p>
-      <w:pPr>
-        <w:rPr>
-          <w:rFonts w:hint="default"/>
-          <w:lang w:val="en-US"/>
-        </w:rPr>
-      </w:pPr>
-      <w:r>
-        <w:rPr>
-          <w:rFonts w:hint="default"/>
-          <w:lang w:val="en-US"/>
-        </w:rPr>
-        <w:t>Bước 3: Người dùng ấn Dự đoán kết quả, hệ thống trả về danh sách bệnh có thể mắc phải và dự đoán phần trăm khả năng mắc bệnh</w:t>
-      </w:r>
-    </w:p>
-    <w:p>
-      <w:pPr>
-        <w:rPr>
-          <w:rFonts w:hint="default"/>
-          <w:lang w:val="en-US"/>
-        </w:rPr>
-      </w:pPr>
+    </w:p>
+    <w:p>
+      <w:pPr>
+        <w:rPr>
+          <w:rFonts w:hint="default"/>
+        </w:rPr>
+      </w:pPr>
+    </w:p>
+    <w:p>
+      <w:pPr>
+        <w:rPr>
+          <w:rFonts w:hint="default"/>
+        </w:rPr>
+      </w:pPr>
+    </w:p>
+    <w:p>
+      <w:pPr>
+        <w:rPr>
+          <w:rFonts w:hint="default"/>
+          <w:lang w:val="en-US"/>
+        </w:rPr>
+      </w:pPr>
+      <w:r>
+        <w:rPr>
+          <w:rFonts w:hint="default"/>
+          <w:lang w:val="en-US"/>
+        </w:rPr>
+        <w:t>Màn hình Bệnh và cách chữa trị: quản lý các chức năng thêm, sửa, xóa bệnh</w:t>
+      </w:r>
+    </w:p>
+    <w:p>
       <w:r>
         <w:drawing>
           <wp:inline distT="0" distB="0" distL="114300" distR="114300">
-            <wp:extent cx="5272405" cy="2432050"/>
-            <wp:effectExtent l="0" t="0" r="4445" b="6350"/>
-            <wp:docPr id="10" name="Picture 10"/>
+            <wp:extent cx="5268595" cy="3512185"/>
+            <wp:effectExtent l="0" t="0" r="8255" b="12065"/>
+            <wp:docPr id="9" name="Picture 4"/>
             <wp:cNvGraphicFramePr>
               <a:graphicFrameLocks xmlns:a="http://schemas.openxmlformats.org/drawingml/2006/main" noChangeAspect="1"/>
             </wp:cNvGraphicFramePr>
@@ -1487,7 +1630,7 @@
               <a:graphicData uri="http://schemas.openxmlformats.org/drawingml/2006/picture">
                 <pic:pic xmlns:pic="http://schemas.openxmlformats.org/drawingml/2006/picture">
                   <pic:nvPicPr>
-                    <pic:cNvPr id="10" name="Picture 10"/>
+                    <pic:cNvPr id="9" name="Picture 4"/>
                     <pic:cNvPicPr>
                       <a:picLocks noChangeAspect="1"/>
                     </pic:cNvPicPr>
@@ -1501,7 +1644,7 @@
                   <pic:spPr>
                     <a:xfrm>
                       <a:off x="0" y="0"/>
-                      <a:ext cx="5272405" cy="2432050"/>
+                      <a:ext cx="5268595" cy="3512185"/>
                     </a:xfrm>
                     <a:prstGeom prst="rect">
                       <a:avLst/>
@@ -1518,50 +1661,38 @@
         </w:drawing>
       </w:r>
     </w:p>
-    <w:p>
-      <w:pPr>
-        <w:rPr>
-          <w:rFonts w:hint="default"/>
-          <w:lang w:val="en-US"/>
-        </w:rPr>
-      </w:pPr>
-    </w:p>
-    <w:p>
-      <w:pPr>
-        <w:rPr>
-          <w:rFonts w:hint="default"/>
-        </w:rPr>
-      </w:pPr>
-    </w:p>
-    <w:p>
-      <w:pPr>
-        <w:rPr>
-          <w:rFonts w:hint="default"/>
-        </w:rPr>
-      </w:pPr>
-    </w:p>
-    <w:p>
-      <w:pPr>
-        <w:rPr>
-          <w:rFonts w:hint="default"/>
-          <w:lang w:val="en-US"/>
-        </w:rPr>
-      </w:pPr>
-      <w:r>
-        <w:rPr>
-          <w:rFonts w:hint="default"/>
-          <w:lang w:val="en-US"/>
-        </w:rPr>
-        <w:t>Màn hình Bệnh và cách chữa trị: quản lý các chức năng thêm, sửa, xóa bệnh</w:t>
-      </w:r>
-    </w:p>
+    <w:p/>
+    <w:p>
+      <w:pPr>
+        <w:rPr>
+          <w:rFonts w:hint="default"/>
+          <w:lang w:val="en-US"/>
+        </w:rPr>
+      </w:pPr>
+    </w:p>
+    <w:p>
+      <w:pPr>
+        <w:rPr>
+          <w:rFonts w:hint="default"/>
+          <w:lang w:val="en-US"/>
+        </w:rPr>
+      </w:pPr>
+      <w:r>
+        <w:rPr>
+          <w:rFonts w:hint="default"/>
+          <w:lang w:val="en-US"/>
+        </w:rPr>
+        <w:t>Màn hình Triệu chứng: quản lý các chức năng thêm, sửa, xóa triệu chứng</w:t>
+      </w:r>
+    </w:p>
+    <w:p/>
     <w:p>
       <w:r>
         <w:drawing>
           <wp:inline distT="0" distB="0" distL="114300" distR="114300">
-            <wp:extent cx="5269230" cy="2289175"/>
-            <wp:effectExtent l="0" t="0" r="7620" b="15875"/>
-            <wp:docPr id="3" name="Picture 3"/>
+            <wp:extent cx="5273675" cy="2413000"/>
+            <wp:effectExtent l="0" t="0" r="3175" b="6350"/>
+            <wp:docPr id="14" name="Picture 6"/>
             <wp:cNvGraphicFramePr>
               <a:graphicFrameLocks xmlns:a="http://schemas.openxmlformats.org/drawingml/2006/main" noChangeAspect="1"/>
             </wp:cNvGraphicFramePr>
@@ -1569,7 +1700,7 @@
               <a:graphicData uri="http://schemas.openxmlformats.org/drawingml/2006/picture">
                 <pic:pic xmlns:pic="http://schemas.openxmlformats.org/drawingml/2006/picture">
                   <pic:nvPicPr>
-                    <pic:cNvPr id="3" name="Picture 3"/>
+                    <pic:cNvPr id="14" name="Picture 6"/>
                     <pic:cNvPicPr>
                       <a:picLocks noChangeAspect="1"/>
                     </pic:cNvPicPr>
@@ -1583,7 +1714,7 @@
                   <pic:spPr>
                     <a:xfrm>
                       <a:off x="0" y="0"/>
-                      <a:ext cx="5269230" cy="2289175"/>
+                      <a:ext cx="5273675" cy="2413000"/>
                     </a:xfrm>
                     <a:prstGeom prst="rect">
                       <a:avLst/>
@@ -1608,29 +1739,27 @@
           <w:lang w:val="en-US"/>
         </w:rPr>
       </w:pPr>
-    </w:p>
-    <w:p>
-      <w:pPr>
-        <w:rPr>
-          <w:rFonts w:hint="default"/>
-          <w:lang w:val="en-US"/>
-        </w:rPr>
-      </w:pPr>
-      <w:r>
-        <w:rPr>
-          <w:rFonts w:hint="default"/>
-          <w:lang w:val="en-US"/>
-        </w:rPr>
-        <w:t>Màn hình Triệu chứng: quản lý các chức năng thêm, sửa, xóa triệu chứng</w:t>
-      </w:r>
-    </w:p>
-    <w:p>
+      <w:r>
+        <w:rPr>
+          <w:rFonts w:hint="default"/>
+          <w:lang w:val="en-US"/>
+        </w:rPr>
+        <w:t>Màn hình Trọng số: quản lý các chức năng thêm, sửa, xóa trọng số</w:t>
+      </w:r>
+    </w:p>
+    <w:p>
+      <w:pPr>
+        <w:rPr>
+          <w:rFonts w:hint="default"/>
+          <w:lang w:val="en-US"/>
+        </w:rPr>
+      </w:pPr>
       <w:r>
         <w:drawing>
           <wp:inline distT="0" distB="0" distL="114300" distR="114300">
-            <wp:extent cx="5269230" cy="4072890"/>
-            <wp:effectExtent l="0" t="0" r="7620" b="3810"/>
-            <wp:docPr id="4" name="Picture 4"/>
+            <wp:extent cx="5274310" cy="2393950"/>
+            <wp:effectExtent l="0" t="0" r="2540" b="6350"/>
+            <wp:docPr id="15" name="Picture 7"/>
             <wp:cNvGraphicFramePr>
               <a:graphicFrameLocks xmlns:a="http://schemas.openxmlformats.org/drawingml/2006/main" noChangeAspect="1"/>
             </wp:cNvGraphicFramePr>
@@ -1638,7 +1767,7 @@
               <a:graphicData uri="http://schemas.openxmlformats.org/drawingml/2006/picture">
                 <pic:pic xmlns:pic="http://schemas.openxmlformats.org/drawingml/2006/picture">
                   <pic:nvPicPr>
-                    <pic:cNvPr id="4" name="Picture 4"/>
+                    <pic:cNvPr id="15" name="Picture 7"/>
                     <pic:cNvPicPr>
                       <a:picLocks noChangeAspect="1"/>
                     </pic:cNvPicPr>
@@ -1652,74 +1781,7 @@
                   <pic:spPr>
                     <a:xfrm>
                       <a:off x="0" y="0"/>
-                      <a:ext cx="5269230" cy="4072890"/>
-                    </a:xfrm>
-                    <a:prstGeom prst="rect">
-                      <a:avLst/>
-                    </a:prstGeom>
-                    <a:noFill/>
-                    <a:ln>
-                      <a:noFill/>
-                    </a:ln>
-                  </pic:spPr>
-                </pic:pic>
-              </a:graphicData>
-            </a:graphic>
-          </wp:inline>
-        </w:drawing>
-      </w:r>
-    </w:p>
-    <w:p/>
-    <w:p>
-      <w:pPr>
-        <w:rPr>
-          <w:rFonts w:hint="default"/>
-          <w:lang w:val="en-US"/>
-        </w:rPr>
-      </w:pPr>
-      <w:r>
-        <w:rPr>
-          <w:rFonts w:hint="default"/>
-          <w:lang w:val="en-US"/>
-        </w:rPr>
-        <w:t>Màn hình Trọng số: quản lý các chức năng thêm, sửa, xóa trọng số</w:t>
-      </w:r>
-    </w:p>
-    <w:p>
-      <w:pPr>
-        <w:rPr>
-          <w:rFonts w:hint="default"/>
-          <w:lang w:val="en-US"/>
-        </w:rPr>
-      </w:pPr>
-      <w:r>
-        <w:drawing>
-          <wp:inline distT="0" distB="0" distL="114300" distR="114300">
-            <wp:extent cx="5273040" cy="4074795"/>
-            <wp:effectExtent l="0" t="0" r="3810" b="1905"/>
-            <wp:docPr id="5" name="Picture 5"/>
-            <wp:cNvGraphicFramePr>
-              <a:graphicFrameLocks xmlns:a="http://schemas.openxmlformats.org/drawingml/2006/main" noChangeAspect="1"/>
-            </wp:cNvGraphicFramePr>
-            <a:graphic xmlns:a="http://schemas.openxmlformats.org/drawingml/2006/main">
-              <a:graphicData uri="http://schemas.openxmlformats.org/drawingml/2006/picture">
-                <pic:pic xmlns:pic="http://schemas.openxmlformats.org/drawingml/2006/picture">
-                  <pic:nvPicPr>
-                    <pic:cNvPr id="5" name="Picture 5"/>
-                    <pic:cNvPicPr>
-                      <a:picLocks noChangeAspect="1"/>
-                    </pic:cNvPicPr>
-                  </pic:nvPicPr>
-                  <pic:blipFill>
-                    <a:blip r:embed="rId13"/>
-                    <a:stretch>
-                      <a:fillRect/>
-                    </a:stretch>
-                  </pic:blipFill>
-                  <pic:spPr>
-                    <a:xfrm>
-                      <a:off x="0" y="0"/>
-                      <a:ext cx="5273040" cy="4074795"/>
+                      <a:ext cx="5274310" cy="2393950"/>
                     </a:xfrm>
                     <a:prstGeom prst="rect">
                       <a:avLst/>
@@ -1882,7 +1944,7 @@
                     </pic:cNvPicPr>
                   </pic:nvPicPr>
                   <pic:blipFill>
-                    <a:blip r:embed="rId14"/>
+                    <a:blip r:embed="rId13"/>
                     <a:stretch>
                       <a:fillRect/>
                     </a:stretch>
@@ -2013,7 +2075,7 @@
     <w:lsdException w:unhideWhenUsed="0" w:uiPriority="0" w:semiHidden="0" w:name="Body Text Indent 2"/>
     <w:lsdException w:unhideWhenUsed="0" w:uiPriority="0" w:semiHidden="0" w:name="Body Text Indent 3"/>
     <w:lsdException w:unhideWhenUsed="0" w:uiPriority="0" w:semiHidden="0" w:name="Block Text"/>
-    <w:lsdException w:unhideWhenUsed="0" w:uiPriority="0" w:semiHidden="0" w:name="Hyperlink"/>
+    <w:lsdException w:qFormat="1" w:unhideWhenUsed="0" w:uiPriority="0" w:semiHidden="0" w:name="Hyperlink"/>
     <w:lsdException w:unhideWhenUsed="0" w:uiPriority="0" w:semiHidden="0" w:name="FollowedHyperlink"/>
     <w:lsdException w:qFormat="1" w:unhideWhenUsed="0" w:uiPriority="0" w:semiHidden="0" w:name="Strong"/>
     <w:lsdException w:qFormat="1" w:unhideWhenUsed="0" w:uiPriority="0" w:semiHidden="0" w:name="Emphasis"/>
@@ -2031,7 +2093,7 @@
     <w:lsdException w:unhideWhenUsed="0" w:uiPriority="0" w:semiHidden="0" w:name="HTML Sample"/>
     <w:lsdException w:unhideWhenUsed="0" w:uiPriority="0" w:semiHidden="0" w:name="HTML Typewriter"/>
     <w:lsdException w:unhideWhenUsed="0" w:uiPriority="0" w:semiHidden="0" w:name="HTML Variable"/>
-    <w:lsdException w:unhideWhenUsed="0" w:uiPriority="0" w:name="Normal Table"/>
+    <w:lsdException w:qFormat="1" w:unhideWhenUsed="0" w:uiPriority="0" w:name="Normal Table"/>
     <w:lsdException w:unhideWhenUsed="0" w:uiPriority="0" w:semiHidden="0" w:name="annotation subject"/>
     <w:lsdException w:unhideWhenUsed="0" w:uiPriority="0" w:semiHidden="0" w:name="Table Simple 1"/>
     <w:lsdException w:unhideWhenUsed="0" w:uiPriority="0" w:semiHidden="0" w:name="Table Simple 2"/>
@@ -2255,6 +2317,7 @@
   <w:style w:type="table" w:default="1" w:styleId="6">
     <w:name w:val="Normal Table"/>
     <w:semiHidden/>
+    <w:qFormat/>
     <w:uiPriority w:val="0"/>
     <w:tblPr>
       <w:tblCellMar>
@@ -2268,6 +2331,7 @@
   <w:style w:type="character" w:styleId="7">
     <w:name w:val="Hyperlink"/>
     <w:basedOn w:val="5"/>
+    <w:qFormat/>
     <w:uiPriority w:val="0"/>
     <w:rPr>
       <w:color w:val="0000FF"/>

</xml_diff>

<commit_message>
manh pv sua doc 1 chut
</commit_message>
<xml_diff>
--- a/doc/Các hệ thống dựa trên tri thức.docx
+++ b/doc/Các hệ thống dựa trên tri thức.docx
@@ -768,8 +768,6 @@
         </w:rPr>
         <w:t>weight: trọng số</w:t>
       </w:r>
-      <w:bookmarkStart w:id="0" w:name="_GoBack"/>
-      <w:bookmarkEnd w:id="0"/>
     </w:p>
     <w:p>
       <w:pPr>
@@ -1071,6 +1069,8 @@
           <w:lang w:val="en-US"/>
         </w:rPr>
       </w:pPr>
+      <w:bookmarkStart w:id="0" w:name="_GoBack"/>
+      <w:bookmarkEnd w:id="0"/>
     </w:p>
     <w:p>
       <w:pPr>
@@ -1497,6 +1497,57 @@
         <w:t>Bước 2: Người dùng nhập độ tương đồng so với triệu chứng đã chọn ( độ tương đồng mặc định là 1) rồi ấn  Thêm triệu chứng</w:t>
       </w:r>
     </w:p>
+    <w:p>
+      <w:pPr>
+        <w:rPr>
+          <w:rFonts w:hint="default"/>
+          <w:lang w:val="en-US"/>
+        </w:rPr>
+      </w:pPr>
+      <w:r>
+        <w:drawing>
+          <wp:inline distT="0" distB="0" distL="114300" distR="114300">
+            <wp:extent cx="5267325" cy="2315845"/>
+            <wp:effectExtent l="0" t="0" r="9525" b="8255"/>
+            <wp:docPr id="3" name="Picture 1"/>
+            <wp:cNvGraphicFramePr>
+              <a:graphicFrameLocks xmlns:a="http://schemas.openxmlformats.org/drawingml/2006/main" noChangeAspect="1"/>
+            </wp:cNvGraphicFramePr>
+            <a:graphic xmlns:a="http://schemas.openxmlformats.org/drawingml/2006/main">
+              <a:graphicData uri="http://schemas.openxmlformats.org/drawingml/2006/picture">
+                <pic:pic xmlns:pic="http://schemas.openxmlformats.org/drawingml/2006/picture">
+                  <pic:nvPicPr>
+                    <pic:cNvPr id="3" name="Picture 1"/>
+                    <pic:cNvPicPr>
+                      <a:picLocks noChangeAspect="1"/>
+                    </pic:cNvPicPr>
+                  </pic:nvPicPr>
+                  <pic:blipFill>
+                    <a:blip r:embed="rId9"/>
+                    <a:stretch>
+                      <a:fillRect/>
+                    </a:stretch>
+                  </pic:blipFill>
+                  <pic:spPr>
+                    <a:xfrm>
+                      <a:off x="0" y="0"/>
+                      <a:ext cx="5267325" cy="2315845"/>
+                    </a:xfrm>
+                    <a:prstGeom prst="rect">
+                      <a:avLst/>
+                    </a:prstGeom>
+                    <a:noFill/>
+                    <a:ln>
+                      <a:noFill/>
+                    </a:ln>
+                  </pic:spPr>
+                </pic:pic>
+              </a:graphicData>
+            </a:graphic>
+          </wp:inline>
+        </w:drawing>
+      </w:r>
+    </w:p>
     <w:p/>
     <w:p>
       <w:pPr>
@@ -1554,7 +1605,7 @@
                     </pic:cNvPicPr>
                   </pic:nvPicPr>
                   <pic:blipFill>
-                    <a:blip r:embed="rId9"/>
+                    <a:blip r:embed="rId10"/>
                     <a:stretch>
                       <a:fillRect/>
                     </a:stretch>
@@ -1636,7 +1687,7 @@
                     </pic:cNvPicPr>
                   </pic:nvPicPr>
                   <pic:blipFill>
-                    <a:blip r:embed="rId10"/>
+                    <a:blip r:embed="rId11"/>
                     <a:stretch>
                       <a:fillRect/>
                     </a:stretch>
@@ -1706,7 +1757,7 @@
                     </pic:cNvPicPr>
                   </pic:nvPicPr>
                   <pic:blipFill>
-                    <a:blip r:embed="rId11"/>
+                    <a:blip r:embed="rId12"/>
                     <a:stretch>
                       <a:fillRect/>
                     </a:stretch>
@@ -1773,7 +1824,7 @@
                     </pic:cNvPicPr>
                   </pic:nvPicPr>
                   <pic:blipFill>
-                    <a:blip r:embed="rId12"/>
+                    <a:blip r:embed="rId13"/>
                     <a:stretch>
                       <a:fillRect/>
                     </a:stretch>
@@ -1944,7 +1995,7 @@
                     </pic:cNvPicPr>
                   </pic:nvPicPr>
                   <pic:blipFill>
-                    <a:blip r:embed="rId13"/>
+                    <a:blip r:embed="rId14"/>
                     <a:stretch>
                       <a:fillRect/>
                     </a:stretch>

</xml_diff>

<commit_message>
manh change doc 1 chut
</commit_message>
<xml_diff>
--- a/doc/Các hệ thống dựa trên tri thức.docx
+++ b/doc/Các hệ thống dựa trên tri thức.docx
@@ -314,22 +314,22 @@
           <w:rFonts w:hint="default"/>
           <w:lang w:val="en-US"/>
         </w:rPr>
-        <w:t>- Khởi phát từ từ (55-65%): sƣng khớp (ko đối xứng -&gt; đối xứng)</w:t>
-      </w:r>
-    </w:p>
-    <w:p>
-      <w:pPr>
-        <w:rPr>
-          <w:rFonts w:hint="default"/>
-          <w:lang w:val="en-US"/>
-        </w:rPr>
-      </w:pPr>
-      <w:r>
-        <w:rPr>
-          <w:rFonts w:hint="default"/>
-          <w:lang w:val="en-US"/>
-        </w:rPr>
-        <w:t>- Thường ảnh hƣởng tại các khớp nhỏ bàn tay, bàn chân</w:t>
+        <w:t>- Khởi phát từ từ (55-65%): sưng khớp (ko đối xứng -&gt; đối xứng)</w:t>
+      </w:r>
+    </w:p>
+    <w:p>
+      <w:pPr>
+        <w:rPr>
+          <w:rFonts w:hint="default"/>
+          <w:lang w:val="en-US"/>
+        </w:rPr>
+      </w:pPr>
+      <w:r>
+        <w:rPr>
+          <w:rFonts w:hint="default"/>
+          <w:lang w:val="en-US"/>
+        </w:rPr>
+        <w:t>- Thường ảnh hưởng tại các khớp nhỏ bàn tay, bàn chân</w:t>
       </w:r>
     </w:p>
     <w:p>
@@ -1069,8 +1069,6 @@
           <w:lang w:val="en-US"/>
         </w:rPr>
       </w:pPr>
-      <w:bookmarkStart w:id="0" w:name="_GoBack"/>
-      <w:bookmarkEnd w:id="0"/>
     </w:p>
     <w:p>
       <w:pPr>
@@ -1960,6 +1958,8 @@
           <w:lang w:val="en-US"/>
         </w:rPr>
       </w:pPr>
+      <w:bookmarkStart w:id="0" w:name="_GoBack"/>
+      <w:bookmarkEnd w:id="0"/>
     </w:p>
     <w:p>
       <w:pPr>

</xml_diff>